<commit_message>
Added week 15 work
</commit_message>
<xml_diff>
--- a/PhoneRepairFlowchart.docx
+++ b/PhoneRepairFlowchart.docx
@@ -15,7 +15,7 @@
             <wp:cNvGraphicFramePr/>
             <a:graphic xmlns:a="http://schemas.openxmlformats.org/drawingml/2006/main">
               <a:graphicData uri="http://schemas.openxmlformats.org/drawingml/2006/diagram">
-                <dgm:relIds xmlns:dgm="http://schemas.openxmlformats.org/drawingml/2006/diagram" xmlns:r="http://schemas.openxmlformats.org/officeDocument/2006/relationships" r:dm="rId6" r:lo="rId7" r:qs="rId8" r:cs="rId9"/>
+                <dgm:relIds xmlns:dgm="http://schemas.openxmlformats.org/drawingml/2006/diagram" xmlns:r="http://schemas.openxmlformats.org/officeDocument/2006/relationships" r:dm="rId7" r:lo="rId8" r:qs="rId9" r:cs="rId10"/>
               </a:graphicData>
             </a:graphic>
           </wp:inline>
@@ -33,7 +33,7 @@
             <wp:cNvGraphicFramePr/>
             <a:graphic xmlns:a="http://schemas.openxmlformats.org/drawingml/2006/main">
               <a:graphicData uri="http://schemas.openxmlformats.org/drawingml/2006/diagram">
-                <dgm:relIds xmlns:dgm="http://schemas.openxmlformats.org/drawingml/2006/diagram" xmlns:r="http://schemas.openxmlformats.org/officeDocument/2006/relationships" r:dm="rId11" r:lo="rId12" r:qs="rId13" r:cs="rId14"/>
+                <dgm:relIds xmlns:dgm="http://schemas.openxmlformats.org/drawingml/2006/diagram" xmlns:r="http://schemas.openxmlformats.org/officeDocument/2006/relationships" r:dm="rId12" r:lo="rId13" r:qs="rId14" r:cs="rId15"/>
               </a:graphicData>
             </a:graphic>
           </wp:inline>
@@ -481,9 +481,78 @@
       </w:tr>
     </w:tbl>
     <w:p/>
+    <w:p>
+      <w:r>
+        <w:t>Repair Common Tasks</w:t>
+      </w:r>
+    </w:p>
+    <w:p>
+      <w:pPr>
+        <w:pStyle w:val="ListParagraph"/>
+        <w:numPr>
+          <w:ilvl w:val="0"/>
+          <w:numId w:val="1"/>
+        </w:numPr>
+      </w:pPr>
+      <w:r>
+        <w:t>Unscrew Bottom Screws</w:t>
+      </w:r>
+      <w:r>
+        <w:t xml:space="preserve"> in </w:t>
+      </w:r>
+      <w:proofErr w:type="spellStart"/>
+      <w:r>
+        <w:t>Iphones</w:t>
+      </w:r>
+      <w:proofErr w:type="spellEnd"/>
+    </w:p>
+    <w:p>
+      <w:pPr>
+        <w:pStyle w:val="ListParagraph"/>
+        <w:numPr>
+          <w:ilvl w:val="0"/>
+          <w:numId w:val="1"/>
+        </w:numPr>
+      </w:pPr>
+    </w:p>
+    <w:p>
+      <w:r>
+        <w:t>Most Time-Consuming Task</w:t>
+      </w:r>
+    </w:p>
+    <w:p>
+      <w:pPr>
+        <w:pStyle w:val="ListParagraph"/>
+        <w:numPr>
+          <w:ilvl w:val="0"/>
+          <w:numId w:val="1"/>
+        </w:numPr>
+      </w:pPr>
+      <w:r>
+        <w:t>Heat up</w:t>
+      </w:r>
+      <w:r>
+        <w:t xml:space="preserve"> </w:t>
+      </w:r>
+      <w:r>
+        <w:t>the screen glue to take the screen off carefully</w:t>
+      </w:r>
+    </w:p>
+    <w:p>
+      <w:pPr>
+        <w:pStyle w:val="ListParagraph"/>
+        <w:numPr>
+          <w:ilvl w:val="0"/>
+          <w:numId w:val="1"/>
+        </w:numPr>
+      </w:pPr>
+      <w:r>
+        <w:t>Dissolve the battery glue to take the battery off carefully</w:t>
+      </w:r>
+    </w:p>
     <w:sectPr>
-      <w:headerReference w:type="default" r:id="rId16"/>
-      <w:footerReference w:type="default" r:id="rId17"/>
+      <w:headerReference w:type="default" r:id="rId17"/>
+      <w:footerReference w:type="default" r:id="rId18"/>
       <w:pgSz w:w="11906" w:h="16838"/>
       <w:pgMar w:top="1440" w:right="1440" w:bottom="1440" w:left="1440" w:header="708" w:footer="708" w:gutter="0"/>
       <w:cols w:space="708"/>
@@ -624,6 +693,216 @@
     </w:r>
   </w:p>
 </w:hdr>
+</file>
+
+<file path=word/numbering.xml><?xml version="1.0" encoding="utf-8"?>
+<w:numbering xmlns:wpc="http://schemas.microsoft.com/office/word/2010/wordprocessingCanvas" xmlns:cx="http://schemas.microsoft.com/office/drawing/2014/chartex" xmlns:cx1="http://schemas.microsoft.com/office/drawing/2015/9/8/chartex" xmlns:cx2="http://schemas.microsoft.com/office/drawing/2015/10/21/chartex" xmlns:cx3="http://schemas.microsoft.com/office/drawing/2016/5/9/chartex" xmlns:cx4="http://schemas.microsoft.com/office/drawing/2016/5/10/chartex" xmlns:cx5="http://schemas.microsoft.com/office/drawing/2016/5/11/chartex" xmlns:cx6="http://schemas.microsoft.com/office/drawing/2016/5/12/chartex" xmlns:cx7="http://schemas.microsoft.com/office/drawing/2016/5/13/chartex" xmlns:cx8="http://schemas.microsoft.com/office/drawing/2016/5/14/chartex" xmlns:mc="http://schemas.openxmlformats.org/markup-compatibility/2006" xmlns:aink="http://schemas.microsoft.com/office/drawing/2016/ink" xmlns:am3d="http://schemas.microsoft.com/office/drawing/2017/model3d" xmlns:o="urn:schemas-microsoft-com:office:office" xmlns:r="http://schemas.openxmlformats.org/officeDocument/2006/relationships" xmlns:m="http://schemas.openxmlformats.org/officeDocument/2006/math" xmlns:v="urn:schemas-microsoft-com:vml" xmlns:wp14="http://schemas.microsoft.com/office/word/2010/wordprocessingDrawing" xmlns:wp="http://schemas.openxmlformats.org/drawingml/2006/wordprocessingDrawing" xmlns:w10="urn:schemas-microsoft-com:office:word" xmlns:w="http://schemas.openxmlformats.org/wordprocessingml/2006/main" xmlns:w14="http://schemas.microsoft.com/office/word/2010/wordml" xmlns:w15="http://schemas.microsoft.com/office/word/2012/wordml" xmlns:w16cex="http://schemas.microsoft.com/office/word/2018/wordml/cex" xmlns:w16cid="http://schemas.microsoft.com/office/word/2016/wordml/cid" xmlns:w16="http://schemas.microsoft.com/office/word/2018/wordml" xmlns:w16sdtdh="http://schemas.microsoft.com/office/word/2020/wordml/sdtdatahash" xmlns:w16se="http://schemas.microsoft.com/office/word/2015/wordml/symex" xmlns:wpg="http://schemas.microsoft.com/office/word/2010/wordprocessingGroup" xmlns:wpi="http://schemas.microsoft.com/office/word/2010/wordprocessingInk" xmlns:wne="http://schemas.microsoft.com/office/word/2006/wordml" xmlns:wps="http://schemas.microsoft.com/office/word/2010/wordprocessingShape" mc:Ignorable="w14 w15 w16se w16cid w16 w16cex w16sdtdh wp14">
+  <w:abstractNum w:abstractNumId="0" w15:restartNumberingAfterBreak="0">
+    <w:nsid w:val="116E4C56"/>
+    <w:multiLevelType w:val="hybridMultilevel"/>
+    <w:tmpl w:val="78F25388"/>
+    <w:lvl w:ilvl="0" w:tplc="0C09000F">
+      <w:start w:val="1"/>
+      <w:numFmt w:val="decimal"/>
+      <w:lvlText w:val="%1."/>
+      <w:lvlJc w:val="left"/>
+      <w:pPr>
+        <w:ind w:left="720" w:hanging="360"/>
+      </w:pPr>
+    </w:lvl>
+    <w:lvl w:ilvl="1" w:tplc="0C090019" w:tentative="1">
+      <w:start w:val="1"/>
+      <w:numFmt w:val="lowerLetter"/>
+      <w:lvlText w:val="%2."/>
+      <w:lvlJc w:val="left"/>
+      <w:pPr>
+        <w:ind w:left="1440" w:hanging="360"/>
+      </w:pPr>
+    </w:lvl>
+    <w:lvl w:ilvl="2" w:tplc="0C09001B" w:tentative="1">
+      <w:start w:val="1"/>
+      <w:numFmt w:val="lowerRoman"/>
+      <w:lvlText w:val="%3."/>
+      <w:lvlJc w:val="right"/>
+      <w:pPr>
+        <w:ind w:left="2160" w:hanging="180"/>
+      </w:pPr>
+    </w:lvl>
+    <w:lvl w:ilvl="3" w:tplc="0C09000F" w:tentative="1">
+      <w:start w:val="1"/>
+      <w:numFmt w:val="decimal"/>
+      <w:lvlText w:val="%4."/>
+      <w:lvlJc w:val="left"/>
+      <w:pPr>
+        <w:ind w:left="2880" w:hanging="360"/>
+      </w:pPr>
+    </w:lvl>
+    <w:lvl w:ilvl="4" w:tplc="0C090019" w:tentative="1">
+      <w:start w:val="1"/>
+      <w:numFmt w:val="lowerLetter"/>
+      <w:lvlText w:val="%5."/>
+      <w:lvlJc w:val="left"/>
+      <w:pPr>
+        <w:ind w:left="3600" w:hanging="360"/>
+      </w:pPr>
+    </w:lvl>
+    <w:lvl w:ilvl="5" w:tplc="0C09001B" w:tentative="1">
+      <w:start w:val="1"/>
+      <w:numFmt w:val="lowerRoman"/>
+      <w:lvlText w:val="%6."/>
+      <w:lvlJc w:val="right"/>
+      <w:pPr>
+        <w:ind w:left="4320" w:hanging="180"/>
+      </w:pPr>
+    </w:lvl>
+    <w:lvl w:ilvl="6" w:tplc="0C09000F" w:tentative="1">
+      <w:start w:val="1"/>
+      <w:numFmt w:val="decimal"/>
+      <w:lvlText w:val="%7."/>
+      <w:lvlJc w:val="left"/>
+      <w:pPr>
+        <w:ind w:left="5040" w:hanging="360"/>
+      </w:pPr>
+    </w:lvl>
+    <w:lvl w:ilvl="7" w:tplc="0C090019" w:tentative="1">
+      <w:start w:val="1"/>
+      <w:numFmt w:val="lowerLetter"/>
+      <w:lvlText w:val="%8."/>
+      <w:lvlJc w:val="left"/>
+      <w:pPr>
+        <w:ind w:left="5760" w:hanging="360"/>
+      </w:pPr>
+    </w:lvl>
+    <w:lvl w:ilvl="8" w:tplc="0C09001B" w:tentative="1">
+      <w:start w:val="1"/>
+      <w:numFmt w:val="lowerRoman"/>
+      <w:lvlText w:val="%9."/>
+      <w:lvlJc w:val="right"/>
+      <w:pPr>
+        <w:ind w:left="6480" w:hanging="180"/>
+      </w:pPr>
+    </w:lvl>
+  </w:abstractNum>
+  <w:abstractNum w:abstractNumId="1" w15:restartNumberingAfterBreak="0">
+    <w:nsid w:val="539B2F42"/>
+    <w:multiLevelType w:val="hybridMultilevel"/>
+    <w:tmpl w:val="3D926924"/>
+    <w:lvl w:ilvl="0" w:tplc="0C090001">
+      <w:start w:val="1"/>
+      <w:numFmt w:val="bullet"/>
+      <w:lvlText w:val=""/>
+      <w:lvlJc w:val="left"/>
+      <w:pPr>
+        <w:ind w:left="720" w:hanging="360"/>
+      </w:pPr>
+      <w:rPr>
+        <w:rFonts w:ascii="Symbol" w:hAnsi="Symbol" w:hint="default"/>
+      </w:rPr>
+    </w:lvl>
+    <w:lvl w:ilvl="1" w:tplc="0C090003" w:tentative="1">
+      <w:start w:val="1"/>
+      <w:numFmt w:val="bullet"/>
+      <w:lvlText w:val="o"/>
+      <w:lvlJc w:val="left"/>
+      <w:pPr>
+        <w:ind w:left="1440" w:hanging="360"/>
+      </w:pPr>
+      <w:rPr>
+        <w:rFonts w:ascii="Courier New" w:hAnsi="Courier New" w:cs="Courier New" w:hint="default"/>
+      </w:rPr>
+    </w:lvl>
+    <w:lvl w:ilvl="2" w:tplc="0C090005" w:tentative="1">
+      <w:start w:val="1"/>
+      <w:numFmt w:val="bullet"/>
+      <w:lvlText w:val=""/>
+      <w:lvlJc w:val="left"/>
+      <w:pPr>
+        <w:ind w:left="2160" w:hanging="360"/>
+      </w:pPr>
+      <w:rPr>
+        <w:rFonts w:ascii="Wingdings" w:hAnsi="Wingdings" w:hint="default"/>
+      </w:rPr>
+    </w:lvl>
+    <w:lvl w:ilvl="3" w:tplc="0C090001" w:tentative="1">
+      <w:start w:val="1"/>
+      <w:numFmt w:val="bullet"/>
+      <w:lvlText w:val=""/>
+      <w:lvlJc w:val="left"/>
+      <w:pPr>
+        <w:ind w:left="2880" w:hanging="360"/>
+      </w:pPr>
+      <w:rPr>
+        <w:rFonts w:ascii="Symbol" w:hAnsi="Symbol" w:hint="default"/>
+      </w:rPr>
+    </w:lvl>
+    <w:lvl w:ilvl="4" w:tplc="0C090003" w:tentative="1">
+      <w:start w:val="1"/>
+      <w:numFmt w:val="bullet"/>
+      <w:lvlText w:val="o"/>
+      <w:lvlJc w:val="left"/>
+      <w:pPr>
+        <w:ind w:left="3600" w:hanging="360"/>
+      </w:pPr>
+      <w:rPr>
+        <w:rFonts w:ascii="Courier New" w:hAnsi="Courier New" w:cs="Courier New" w:hint="default"/>
+      </w:rPr>
+    </w:lvl>
+    <w:lvl w:ilvl="5" w:tplc="0C090005" w:tentative="1">
+      <w:start w:val="1"/>
+      <w:numFmt w:val="bullet"/>
+      <w:lvlText w:val=""/>
+      <w:lvlJc w:val="left"/>
+      <w:pPr>
+        <w:ind w:left="4320" w:hanging="360"/>
+      </w:pPr>
+      <w:rPr>
+        <w:rFonts w:ascii="Wingdings" w:hAnsi="Wingdings" w:hint="default"/>
+      </w:rPr>
+    </w:lvl>
+    <w:lvl w:ilvl="6" w:tplc="0C090001" w:tentative="1">
+      <w:start w:val="1"/>
+      <w:numFmt w:val="bullet"/>
+      <w:lvlText w:val=""/>
+      <w:lvlJc w:val="left"/>
+      <w:pPr>
+        <w:ind w:left="5040" w:hanging="360"/>
+      </w:pPr>
+      <w:rPr>
+        <w:rFonts w:ascii="Symbol" w:hAnsi="Symbol" w:hint="default"/>
+      </w:rPr>
+    </w:lvl>
+    <w:lvl w:ilvl="7" w:tplc="0C090003" w:tentative="1">
+      <w:start w:val="1"/>
+      <w:numFmt w:val="bullet"/>
+      <w:lvlText w:val="o"/>
+      <w:lvlJc w:val="left"/>
+      <w:pPr>
+        <w:ind w:left="5760" w:hanging="360"/>
+      </w:pPr>
+      <w:rPr>
+        <w:rFonts w:ascii="Courier New" w:hAnsi="Courier New" w:cs="Courier New" w:hint="default"/>
+      </w:rPr>
+    </w:lvl>
+    <w:lvl w:ilvl="8" w:tplc="0C090005" w:tentative="1">
+      <w:start w:val="1"/>
+      <w:numFmt w:val="bullet"/>
+      <w:lvlText w:val=""/>
+      <w:lvlJc w:val="left"/>
+      <w:pPr>
+        <w:ind w:left="6480" w:hanging="360"/>
+      </w:pPr>
+      <w:rPr>
+        <w:rFonts w:ascii="Wingdings" w:hAnsi="Wingdings" w:hint="default"/>
+      </w:rPr>
+    </w:lvl>
+  </w:abstractNum>
+  <w:num w:numId="1">
+    <w:abstractNumId w:val="1"/>
+  </w:num>
+  <w:num w:numId="2">
+    <w:abstractNumId w:val="0"/>
+  </w:num>
+</w:numbering>
 </file>
 
 <file path=word/styles.xml><?xml version="1.0" encoding="utf-8"?>
@@ -1116,6 +1395,17 @@
         <w:insideV w:val="single" w:sz="4" w:space="0" w:color="auto"/>
       </w:tblBorders>
     </w:tblPr>
+  </w:style>
+  <w:style w:type="paragraph" w:styleId="ListParagraph">
+    <w:name w:val="List Paragraph"/>
+    <w:basedOn w:val="Normal"/>
+    <w:uiPriority w:val="34"/>
+    <w:qFormat/>
+    <w:rsid w:val="00A31BDF"/>
+    <w:pPr>
+      <w:ind w:left="720"/>
+      <w:contextualSpacing/>
+    </w:pPr>
   </w:style>
 </w:styles>
 </file>
@@ -3878,7 +4168,7 @@
   <dgm:whole/>
   <dgm:extLst>
     <a:ext uri="http://schemas.microsoft.com/office/drawing/2008/diagram">
-      <dsp:dataModelExt xmlns:dsp="http://schemas.microsoft.com/office/drawing/2008/diagram" relId="rId10" minVer="http://schemas.openxmlformats.org/drawingml/2006/diagram"/>
+      <dsp:dataModelExt xmlns:dsp="http://schemas.microsoft.com/office/drawing/2008/diagram" relId="rId11" minVer="http://schemas.openxmlformats.org/drawingml/2006/diagram"/>
     </a:ext>
   </dgm:extLst>
 </dgm:dataModel>
@@ -11673,7 +11963,7 @@
   <dgm:whole/>
   <dgm:extLst>
     <a:ext uri="http://schemas.microsoft.com/office/drawing/2008/diagram">
-      <dsp:dataModelExt xmlns:dsp="http://schemas.microsoft.com/office/drawing/2008/diagram" relId="rId15" minVer="http://schemas.openxmlformats.org/drawingml/2006/diagram"/>
+      <dsp:dataModelExt xmlns:dsp="http://schemas.microsoft.com/office/drawing/2008/diagram" relId="rId16" minVer="http://schemas.openxmlformats.org/drawingml/2006/diagram"/>
     </a:ext>
   </dgm:extLst>
 </dgm:dataModel>

</xml_diff>

<commit_message>
Commit on 02/06/2024 end of week 12
</commit_message>
<xml_diff>
--- a/PhoneRepairFlowchart.docx
+++ b/PhoneRepairFlowchart.docx
@@ -1,6 +1,6 @@
 
 <file path=word/document.xml><?xml version="1.0" encoding="utf-8"?>
-<w:document xmlns:wpc="http://schemas.microsoft.com/office/word/2010/wordprocessingCanvas" xmlns:cx="http://schemas.microsoft.com/office/drawing/2014/chartex" xmlns:cx1="http://schemas.microsoft.com/office/drawing/2015/9/8/chartex" xmlns:cx2="http://schemas.microsoft.com/office/drawing/2015/10/21/chartex" xmlns:cx3="http://schemas.microsoft.com/office/drawing/2016/5/9/chartex" xmlns:cx4="http://schemas.microsoft.com/office/drawing/2016/5/10/chartex" xmlns:cx5="http://schemas.microsoft.com/office/drawing/2016/5/11/chartex" xmlns:cx6="http://schemas.microsoft.com/office/drawing/2016/5/12/chartex" xmlns:cx7="http://schemas.microsoft.com/office/drawing/2016/5/13/chartex" xmlns:cx8="http://schemas.microsoft.com/office/drawing/2016/5/14/chartex" xmlns:mc="http://schemas.openxmlformats.org/markup-compatibility/2006" xmlns:aink="http://schemas.microsoft.com/office/drawing/2016/ink" xmlns:am3d="http://schemas.microsoft.com/office/drawing/2017/model3d" xmlns:o="urn:schemas-microsoft-com:office:office" xmlns:oel="http://schemas.microsoft.com/office/2019/extlst" xmlns:r="http://schemas.openxmlformats.org/officeDocument/2006/relationships" xmlns:m="http://schemas.openxmlformats.org/officeDocument/2006/math" xmlns:v="urn:schemas-microsoft-com:vml" xmlns:wp14="http://schemas.microsoft.com/office/word/2010/wordprocessingDrawing" xmlns:wp="http://schemas.openxmlformats.org/drawingml/2006/wordprocessingDrawing" xmlns:w10="urn:schemas-microsoft-com:office:word" xmlns:w="http://schemas.openxmlformats.org/wordprocessingml/2006/main" xmlns:w14="http://schemas.microsoft.com/office/word/2010/wordml" xmlns:w15="http://schemas.microsoft.com/office/word/2012/wordml" xmlns:w16cex="http://schemas.microsoft.com/office/word/2018/wordml/cex" xmlns:w16cid="http://schemas.microsoft.com/office/word/2016/wordml/cid" xmlns:w16="http://schemas.microsoft.com/office/word/2018/wordml" xmlns:w16sdtdh="http://schemas.microsoft.com/office/word/2020/wordml/sdtdatahash" xmlns:w16se="http://schemas.microsoft.com/office/word/2015/wordml/symex" xmlns:wpg="http://schemas.microsoft.com/office/word/2010/wordprocessingGroup" xmlns:wpi="http://schemas.microsoft.com/office/word/2010/wordprocessingInk" xmlns:wne="http://schemas.microsoft.com/office/word/2006/wordml" xmlns:wps="http://schemas.microsoft.com/office/word/2010/wordprocessingShape" mc:Ignorable="w14 w15 w16se w16cid w16 w16cex w16sdtdh wp14">
+<w:document xmlns:wpc="http://schemas.microsoft.com/office/word/2010/wordprocessingCanvas" xmlns:cx="http://schemas.microsoft.com/office/drawing/2014/chartex" xmlns:cx1="http://schemas.microsoft.com/office/drawing/2015/9/8/chartex" xmlns:cx2="http://schemas.microsoft.com/office/drawing/2015/10/21/chartex" xmlns:cx3="http://schemas.microsoft.com/office/drawing/2016/5/9/chartex" xmlns:cx4="http://schemas.microsoft.com/office/drawing/2016/5/10/chartex" xmlns:cx5="http://schemas.microsoft.com/office/drawing/2016/5/11/chartex" xmlns:cx6="http://schemas.microsoft.com/office/drawing/2016/5/12/chartex" xmlns:cx7="http://schemas.microsoft.com/office/drawing/2016/5/13/chartex" xmlns:cx8="http://schemas.microsoft.com/office/drawing/2016/5/14/chartex" xmlns:mc="http://schemas.openxmlformats.org/markup-compatibility/2006" xmlns:aink="http://schemas.microsoft.com/office/drawing/2016/ink" xmlns:am3d="http://schemas.microsoft.com/office/drawing/2017/model3d" xmlns:o="urn:schemas-microsoft-com:office:office" xmlns:oel="http://schemas.microsoft.com/office/2019/extlst" xmlns:r="http://schemas.openxmlformats.org/officeDocument/2006/relationships" xmlns:m="http://schemas.openxmlformats.org/officeDocument/2006/math" xmlns:v="urn:schemas-microsoft-com:vml" xmlns:wp14="http://schemas.microsoft.com/office/word/2010/wordprocessingDrawing" xmlns:wp="http://schemas.openxmlformats.org/drawingml/2006/wordprocessingDrawing" xmlns:w10="urn:schemas-microsoft-com:office:word" xmlns:w="http://schemas.openxmlformats.org/wordprocessingml/2006/main" xmlns:w14="http://schemas.microsoft.com/office/word/2010/wordml" xmlns:w15="http://schemas.microsoft.com/office/word/2012/wordml" xmlns:w16cex="http://schemas.microsoft.com/office/word/2018/wordml/cex" xmlns:w16cid="http://schemas.microsoft.com/office/word/2016/wordml/cid" xmlns:w16="http://schemas.microsoft.com/office/word/2018/wordml" xmlns:w16du="http://schemas.microsoft.com/office/word/2023/wordml/word16du" xmlns:w16sdtdh="http://schemas.microsoft.com/office/word/2020/wordml/sdtdatahash" xmlns:w16se="http://schemas.microsoft.com/office/word/2015/wordml/symex" xmlns:wpg="http://schemas.microsoft.com/office/word/2010/wordprocessingGroup" xmlns:wpi="http://schemas.microsoft.com/office/word/2010/wordprocessingInk" xmlns:wne="http://schemas.microsoft.com/office/word/2006/wordml" xmlns:wps="http://schemas.microsoft.com/office/word/2010/wordprocessingShape" mc:Ignorable="w14 w15 w16se w16cid w16 w16cex w16sdtdh w16du wp14">
   <w:body>
     <w:p>
       <w:r>
@@ -498,8 +498,13 @@
         <w:t>Unscrew Bottom Screws</w:t>
       </w:r>
       <w:r>
-        <w:t xml:space="preserve"> in Iphones</w:t>
+        <w:t xml:space="preserve"> in </w:t>
       </w:r>
+      <w:proofErr w:type="spellStart"/>
+      <w:r>
+        <w:t>Iphones</w:t>
+      </w:r>
+      <w:proofErr w:type="spellEnd"/>
     </w:p>
     <w:p>
       <w:pPr>
@@ -509,6 +514,9 @@
           <w:numId w:val="1"/>
         </w:numPr>
       </w:pPr>
+      <w:r>
+        <w:t>Ungluing Screen and Back plate</w:t>
+      </w:r>
     </w:p>
     <w:p>
       <w:r>
@@ -651,8 +659,13 @@
               <w:jc w:val="center"/>
             </w:pPr>
             <w:r>
-              <w:t>Nylon Spudger</w:t>
+              <w:t xml:space="preserve">Nylon </w:t>
             </w:r>
+            <w:proofErr w:type="spellStart"/>
+            <w:r>
+              <w:t>Spudger</w:t>
+            </w:r>
+            <w:proofErr w:type="spellEnd"/>
           </w:p>
         </w:tc>
         <w:tc>
@@ -881,7 +894,7 @@
 </file>
 
 <file path=word/endnotes.xml><?xml version="1.0" encoding="utf-8"?>
-<w:endnotes xmlns:wpc="http://schemas.microsoft.com/office/word/2010/wordprocessingCanvas" xmlns:cx="http://schemas.microsoft.com/office/drawing/2014/chartex" xmlns:cx1="http://schemas.microsoft.com/office/drawing/2015/9/8/chartex" xmlns:cx2="http://schemas.microsoft.com/office/drawing/2015/10/21/chartex" xmlns:cx3="http://schemas.microsoft.com/office/drawing/2016/5/9/chartex" xmlns:cx4="http://schemas.microsoft.com/office/drawing/2016/5/10/chartex" xmlns:cx5="http://schemas.microsoft.com/office/drawing/2016/5/11/chartex" xmlns:cx6="http://schemas.microsoft.com/office/drawing/2016/5/12/chartex" xmlns:cx7="http://schemas.microsoft.com/office/drawing/2016/5/13/chartex" xmlns:cx8="http://schemas.microsoft.com/office/drawing/2016/5/14/chartex" xmlns:mc="http://schemas.openxmlformats.org/markup-compatibility/2006" xmlns:aink="http://schemas.microsoft.com/office/drawing/2016/ink" xmlns:am3d="http://schemas.microsoft.com/office/drawing/2017/model3d" xmlns:o="urn:schemas-microsoft-com:office:office" xmlns:oel="http://schemas.microsoft.com/office/2019/extlst" xmlns:r="http://schemas.openxmlformats.org/officeDocument/2006/relationships" xmlns:m="http://schemas.openxmlformats.org/officeDocument/2006/math" xmlns:v="urn:schemas-microsoft-com:vml" xmlns:wp14="http://schemas.microsoft.com/office/word/2010/wordprocessingDrawing" xmlns:wp="http://schemas.openxmlformats.org/drawingml/2006/wordprocessingDrawing" xmlns:w10="urn:schemas-microsoft-com:office:word" xmlns:w="http://schemas.openxmlformats.org/wordprocessingml/2006/main" xmlns:w14="http://schemas.microsoft.com/office/word/2010/wordml" xmlns:w15="http://schemas.microsoft.com/office/word/2012/wordml" xmlns:w16cex="http://schemas.microsoft.com/office/word/2018/wordml/cex" xmlns:w16cid="http://schemas.microsoft.com/office/word/2016/wordml/cid" xmlns:w16="http://schemas.microsoft.com/office/word/2018/wordml" xmlns:w16sdtdh="http://schemas.microsoft.com/office/word/2020/wordml/sdtdatahash" xmlns:w16se="http://schemas.microsoft.com/office/word/2015/wordml/symex" xmlns:wpg="http://schemas.microsoft.com/office/word/2010/wordprocessingGroup" xmlns:wpi="http://schemas.microsoft.com/office/word/2010/wordprocessingInk" xmlns:wne="http://schemas.microsoft.com/office/word/2006/wordml" xmlns:wps="http://schemas.microsoft.com/office/word/2010/wordprocessingShape" mc:Ignorable="w14 w15 w16se w16cid w16 w16cex w16sdtdh wp14">
+<w:endnotes xmlns:wpc="http://schemas.microsoft.com/office/word/2010/wordprocessingCanvas" xmlns:cx="http://schemas.microsoft.com/office/drawing/2014/chartex" xmlns:cx1="http://schemas.microsoft.com/office/drawing/2015/9/8/chartex" xmlns:cx2="http://schemas.microsoft.com/office/drawing/2015/10/21/chartex" xmlns:cx3="http://schemas.microsoft.com/office/drawing/2016/5/9/chartex" xmlns:cx4="http://schemas.microsoft.com/office/drawing/2016/5/10/chartex" xmlns:cx5="http://schemas.microsoft.com/office/drawing/2016/5/11/chartex" xmlns:cx6="http://schemas.microsoft.com/office/drawing/2016/5/12/chartex" xmlns:cx7="http://schemas.microsoft.com/office/drawing/2016/5/13/chartex" xmlns:cx8="http://schemas.microsoft.com/office/drawing/2016/5/14/chartex" xmlns:mc="http://schemas.openxmlformats.org/markup-compatibility/2006" xmlns:aink="http://schemas.microsoft.com/office/drawing/2016/ink" xmlns:am3d="http://schemas.microsoft.com/office/drawing/2017/model3d" xmlns:o="urn:schemas-microsoft-com:office:office" xmlns:oel="http://schemas.microsoft.com/office/2019/extlst" xmlns:r="http://schemas.openxmlformats.org/officeDocument/2006/relationships" xmlns:m="http://schemas.openxmlformats.org/officeDocument/2006/math" xmlns:v="urn:schemas-microsoft-com:vml" xmlns:wp14="http://schemas.microsoft.com/office/word/2010/wordprocessingDrawing" xmlns:wp="http://schemas.openxmlformats.org/drawingml/2006/wordprocessingDrawing" xmlns:w10="urn:schemas-microsoft-com:office:word" xmlns:w="http://schemas.openxmlformats.org/wordprocessingml/2006/main" xmlns:w14="http://schemas.microsoft.com/office/word/2010/wordml" xmlns:w15="http://schemas.microsoft.com/office/word/2012/wordml" xmlns:w16cex="http://schemas.microsoft.com/office/word/2018/wordml/cex" xmlns:w16cid="http://schemas.microsoft.com/office/word/2016/wordml/cid" xmlns:w16="http://schemas.microsoft.com/office/word/2018/wordml" xmlns:w16du="http://schemas.microsoft.com/office/word/2023/wordml/word16du" xmlns:w16sdtdh="http://schemas.microsoft.com/office/word/2020/wordml/sdtdatahash" xmlns:w16se="http://schemas.microsoft.com/office/word/2015/wordml/symex" xmlns:wpg="http://schemas.microsoft.com/office/word/2010/wordprocessingGroup" xmlns:wpi="http://schemas.microsoft.com/office/word/2010/wordprocessingInk" xmlns:wne="http://schemas.microsoft.com/office/word/2006/wordml" xmlns:wps="http://schemas.microsoft.com/office/word/2010/wordprocessingShape" mc:Ignorable="w14 w15 w16se w16cid w16 w16cex w16sdtdh w16du wp14">
   <w:endnote w:type="separator" w:id="-1">
     <w:p>
       <w:pPr>
@@ -906,7 +919,7 @@
 </file>
 
 <file path=word/footer1.xml><?xml version="1.0" encoding="utf-8"?>
-<w:ftr xmlns:wpc="http://schemas.microsoft.com/office/word/2010/wordprocessingCanvas" xmlns:cx="http://schemas.microsoft.com/office/drawing/2014/chartex" xmlns:cx1="http://schemas.microsoft.com/office/drawing/2015/9/8/chartex" xmlns:cx2="http://schemas.microsoft.com/office/drawing/2015/10/21/chartex" xmlns:cx3="http://schemas.microsoft.com/office/drawing/2016/5/9/chartex" xmlns:cx4="http://schemas.microsoft.com/office/drawing/2016/5/10/chartex" xmlns:cx5="http://schemas.microsoft.com/office/drawing/2016/5/11/chartex" xmlns:cx6="http://schemas.microsoft.com/office/drawing/2016/5/12/chartex" xmlns:cx7="http://schemas.microsoft.com/office/drawing/2016/5/13/chartex" xmlns:cx8="http://schemas.microsoft.com/office/drawing/2016/5/14/chartex" xmlns:mc="http://schemas.openxmlformats.org/markup-compatibility/2006" xmlns:aink="http://schemas.microsoft.com/office/drawing/2016/ink" xmlns:am3d="http://schemas.microsoft.com/office/drawing/2017/model3d" xmlns:o="urn:schemas-microsoft-com:office:office" xmlns:oel="http://schemas.microsoft.com/office/2019/extlst" xmlns:r="http://schemas.openxmlformats.org/officeDocument/2006/relationships" xmlns:m="http://schemas.openxmlformats.org/officeDocument/2006/math" xmlns:v="urn:schemas-microsoft-com:vml" xmlns:wp14="http://schemas.microsoft.com/office/word/2010/wordprocessingDrawing" xmlns:wp="http://schemas.openxmlformats.org/drawingml/2006/wordprocessingDrawing" xmlns:w10="urn:schemas-microsoft-com:office:word" xmlns:w="http://schemas.openxmlformats.org/wordprocessingml/2006/main" xmlns:w14="http://schemas.microsoft.com/office/word/2010/wordml" xmlns:w15="http://schemas.microsoft.com/office/word/2012/wordml" xmlns:w16cex="http://schemas.microsoft.com/office/word/2018/wordml/cex" xmlns:w16cid="http://schemas.microsoft.com/office/word/2016/wordml/cid" xmlns:w16="http://schemas.microsoft.com/office/word/2018/wordml" xmlns:w16sdtdh="http://schemas.microsoft.com/office/word/2020/wordml/sdtdatahash" xmlns:w16se="http://schemas.microsoft.com/office/word/2015/wordml/symex" xmlns:wpg="http://schemas.microsoft.com/office/word/2010/wordprocessingGroup" xmlns:wpi="http://schemas.microsoft.com/office/word/2010/wordprocessingInk" xmlns:wne="http://schemas.microsoft.com/office/word/2006/wordml" xmlns:wps="http://schemas.microsoft.com/office/word/2010/wordprocessingShape" mc:Ignorable="w14 w15 w16se w16cid w16 w16cex w16sdtdh wp14">
+<w:ftr xmlns:wpc="http://schemas.microsoft.com/office/word/2010/wordprocessingCanvas" xmlns:cx="http://schemas.microsoft.com/office/drawing/2014/chartex" xmlns:cx1="http://schemas.microsoft.com/office/drawing/2015/9/8/chartex" xmlns:cx2="http://schemas.microsoft.com/office/drawing/2015/10/21/chartex" xmlns:cx3="http://schemas.microsoft.com/office/drawing/2016/5/9/chartex" xmlns:cx4="http://schemas.microsoft.com/office/drawing/2016/5/10/chartex" xmlns:cx5="http://schemas.microsoft.com/office/drawing/2016/5/11/chartex" xmlns:cx6="http://schemas.microsoft.com/office/drawing/2016/5/12/chartex" xmlns:cx7="http://schemas.microsoft.com/office/drawing/2016/5/13/chartex" xmlns:cx8="http://schemas.microsoft.com/office/drawing/2016/5/14/chartex" xmlns:mc="http://schemas.openxmlformats.org/markup-compatibility/2006" xmlns:aink="http://schemas.microsoft.com/office/drawing/2016/ink" xmlns:am3d="http://schemas.microsoft.com/office/drawing/2017/model3d" xmlns:o="urn:schemas-microsoft-com:office:office" xmlns:oel="http://schemas.microsoft.com/office/2019/extlst" xmlns:r="http://schemas.openxmlformats.org/officeDocument/2006/relationships" xmlns:m="http://schemas.openxmlformats.org/officeDocument/2006/math" xmlns:v="urn:schemas-microsoft-com:vml" xmlns:wp14="http://schemas.microsoft.com/office/word/2010/wordprocessingDrawing" xmlns:wp="http://schemas.openxmlformats.org/drawingml/2006/wordprocessingDrawing" xmlns:w10="urn:schemas-microsoft-com:office:word" xmlns:w="http://schemas.openxmlformats.org/wordprocessingml/2006/main" xmlns:w14="http://schemas.microsoft.com/office/word/2010/wordml" xmlns:w15="http://schemas.microsoft.com/office/word/2012/wordml" xmlns:w16cex="http://schemas.microsoft.com/office/word/2018/wordml/cex" xmlns:w16cid="http://schemas.microsoft.com/office/word/2016/wordml/cid" xmlns:w16="http://schemas.microsoft.com/office/word/2018/wordml" xmlns:w16du="http://schemas.microsoft.com/office/word/2023/wordml/word16du" xmlns:w16sdtdh="http://schemas.microsoft.com/office/word/2020/wordml/sdtdatahash" xmlns:w16se="http://schemas.microsoft.com/office/word/2015/wordml/symex" xmlns:wpg="http://schemas.microsoft.com/office/word/2010/wordprocessingGroup" xmlns:wpi="http://schemas.microsoft.com/office/word/2010/wordprocessingInk" xmlns:wne="http://schemas.microsoft.com/office/word/2006/wordml" xmlns:wps="http://schemas.microsoft.com/office/word/2010/wordprocessingShape" mc:Ignorable="w14 w15 w16se w16cid w16 w16cex w16sdtdh w16du wp14">
   <w:sdt>
     <w:sdtPr>
       <w:id w:val="1749461400"/>
@@ -959,7 +972,7 @@
 </file>
 
 <file path=word/footnotes.xml><?xml version="1.0" encoding="utf-8"?>
-<w:footnotes xmlns:wpc="http://schemas.microsoft.com/office/word/2010/wordprocessingCanvas" xmlns:cx="http://schemas.microsoft.com/office/drawing/2014/chartex" xmlns:cx1="http://schemas.microsoft.com/office/drawing/2015/9/8/chartex" xmlns:cx2="http://schemas.microsoft.com/office/drawing/2015/10/21/chartex" xmlns:cx3="http://schemas.microsoft.com/office/drawing/2016/5/9/chartex" xmlns:cx4="http://schemas.microsoft.com/office/drawing/2016/5/10/chartex" xmlns:cx5="http://schemas.microsoft.com/office/drawing/2016/5/11/chartex" xmlns:cx6="http://schemas.microsoft.com/office/drawing/2016/5/12/chartex" xmlns:cx7="http://schemas.microsoft.com/office/drawing/2016/5/13/chartex" xmlns:cx8="http://schemas.microsoft.com/office/drawing/2016/5/14/chartex" xmlns:mc="http://schemas.openxmlformats.org/markup-compatibility/2006" xmlns:aink="http://schemas.microsoft.com/office/drawing/2016/ink" xmlns:am3d="http://schemas.microsoft.com/office/drawing/2017/model3d" xmlns:o="urn:schemas-microsoft-com:office:office" xmlns:oel="http://schemas.microsoft.com/office/2019/extlst" xmlns:r="http://schemas.openxmlformats.org/officeDocument/2006/relationships" xmlns:m="http://schemas.openxmlformats.org/officeDocument/2006/math" xmlns:v="urn:schemas-microsoft-com:vml" xmlns:wp14="http://schemas.microsoft.com/office/word/2010/wordprocessingDrawing" xmlns:wp="http://schemas.openxmlformats.org/drawingml/2006/wordprocessingDrawing" xmlns:w10="urn:schemas-microsoft-com:office:word" xmlns:w="http://schemas.openxmlformats.org/wordprocessingml/2006/main" xmlns:w14="http://schemas.microsoft.com/office/word/2010/wordml" xmlns:w15="http://schemas.microsoft.com/office/word/2012/wordml" xmlns:w16cex="http://schemas.microsoft.com/office/word/2018/wordml/cex" xmlns:w16cid="http://schemas.microsoft.com/office/word/2016/wordml/cid" xmlns:w16="http://schemas.microsoft.com/office/word/2018/wordml" xmlns:w16sdtdh="http://schemas.microsoft.com/office/word/2020/wordml/sdtdatahash" xmlns:w16se="http://schemas.microsoft.com/office/word/2015/wordml/symex" xmlns:wpg="http://schemas.microsoft.com/office/word/2010/wordprocessingGroup" xmlns:wpi="http://schemas.microsoft.com/office/word/2010/wordprocessingInk" xmlns:wne="http://schemas.microsoft.com/office/word/2006/wordml" xmlns:wps="http://schemas.microsoft.com/office/word/2010/wordprocessingShape" mc:Ignorable="w14 w15 w16se w16cid w16 w16cex w16sdtdh wp14">
+<w:footnotes xmlns:wpc="http://schemas.microsoft.com/office/word/2010/wordprocessingCanvas" xmlns:cx="http://schemas.microsoft.com/office/drawing/2014/chartex" xmlns:cx1="http://schemas.microsoft.com/office/drawing/2015/9/8/chartex" xmlns:cx2="http://schemas.microsoft.com/office/drawing/2015/10/21/chartex" xmlns:cx3="http://schemas.microsoft.com/office/drawing/2016/5/9/chartex" xmlns:cx4="http://schemas.microsoft.com/office/drawing/2016/5/10/chartex" xmlns:cx5="http://schemas.microsoft.com/office/drawing/2016/5/11/chartex" xmlns:cx6="http://schemas.microsoft.com/office/drawing/2016/5/12/chartex" xmlns:cx7="http://schemas.microsoft.com/office/drawing/2016/5/13/chartex" xmlns:cx8="http://schemas.microsoft.com/office/drawing/2016/5/14/chartex" xmlns:mc="http://schemas.openxmlformats.org/markup-compatibility/2006" xmlns:aink="http://schemas.microsoft.com/office/drawing/2016/ink" xmlns:am3d="http://schemas.microsoft.com/office/drawing/2017/model3d" xmlns:o="urn:schemas-microsoft-com:office:office" xmlns:oel="http://schemas.microsoft.com/office/2019/extlst" xmlns:r="http://schemas.openxmlformats.org/officeDocument/2006/relationships" xmlns:m="http://schemas.openxmlformats.org/officeDocument/2006/math" xmlns:v="urn:schemas-microsoft-com:vml" xmlns:wp14="http://schemas.microsoft.com/office/word/2010/wordprocessingDrawing" xmlns:wp="http://schemas.openxmlformats.org/drawingml/2006/wordprocessingDrawing" xmlns:w10="urn:schemas-microsoft-com:office:word" xmlns:w="http://schemas.openxmlformats.org/wordprocessingml/2006/main" xmlns:w14="http://schemas.microsoft.com/office/word/2010/wordml" xmlns:w15="http://schemas.microsoft.com/office/word/2012/wordml" xmlns:w16cex="http://schemas.microsoft.com/office/word/2018/wordml/cex" xmlns:w16cid="http://schemas.microsoft.com/office/word/2016/wordml/cid" xmlns:w16="http://schemas.microsoft.com/office/word/2018/wordml" xmlns:w16du="http://schemas.microsoft.com/office/word/2023/wordml/word16du" xmlns:w16sdtdh="http://schemas.microsoft.com/office/word/2020/wordml/sdtdatahash" xmlns:w16se="http://schemas.microsoft.com/office/word/2015/wordml/symex" xmlns:wpg="http://schemas.microsoft.com/office/word/2010/wordprocessingGroup" xmlns:wpi="http://schemas.microsoft.com/office/word/2010/wordprocessingInk" xmlns:wne="http://schemas.microsoft.com/office/word/2006/wordml" xmlns:wps="http://schemas.microsoft.com/office/word/2010/wordprocessingShape" mc:Ignorable="w14 w15 w16se w16cid w16 w16cex w16sdtdh w16du wp14">
   <w:footnote w:type="separator" w:id="-1">
     <w:p>
       <w:pPr>
@@ -984,7 +997,7 @@
 </file>
 
 <file path=word/header1.xml><?xml version="1.0" encoding="utf-8"?>
-<w:hdr xmlns:wpc="http://schemas.microsoft.com/office/word/2010/wordprocessingCanvas" xmlns:cx="http://schemas.microsoft.com/office/drawing/2014/chartex" xmlns:cx1="http://schemas.microsoft.com/office/drawing/2015/9/8/chartex" xmlns:cx2="http://schemas.microsoft.com/office/drawing/2015/10/21/chartex" xmlns:cx3="http://schemas.microsoft.com/office/drawing/2016/5/9/chartex" xmlns:cx4="http://schemas.microsoft.com/office/drawing/2016/5/10/chartex" xmlns:cx5="http://schemas.microsoft.com/office/drawing/2016/5/11/chartex" xmlns:cx6="http://schemas.microsoft.com/office/drawing/2016/5/12/chartex" xmlns:cx7="http://schemas.microsoft.com/office/drawing/2016/5/13/chartex" xmlns:cx8="http://schemas.microsoft.com/office/drawing/2016/5/14/chartex" xmlns:mc="http://schemas.openxmlformats.org/markup-compatibility/2006" xmlns:aink="http://schemas.microsoft.com/office/drawing/2016/ink" xmlns:am3d="http://schemas.microsoft.com/office/drawing/2017/model3d" xmlns:o="urn:schemas-microsoft-com:office:office" xmlns:oel="http://schemas.microsoft.com/office/2019/extlst" xmlns:r="http://schemas.openxmlformats.org/officeDocument/2006/relationships" xmlns:m="http://schemas.openxmlformats.org/officeDocument/2006/math" xmlns:v="urn:schemas-microsoft-com:vml" xmlns:wp14="http://schemas.microsoft.com/office/word/2010/wordprocessingDrawing" xmlns:wp="http://schemas.openxmlformats.org/drawingml/2006/wordprocessingDrawing" xmlns:w10="urn:schemas-microsoft-com:office:word" xmlns:w="http://schemas.openxmlformats.org/wordprocessingml/2006/main" xmlns:w14="http://schemas.microsoft.com/office/word/2010/wordml" xmlns:w15="http://schemas.microsoft.com/office/word/2012/wordml" xmlns:w16cex="http://schemas.microsoft.com/office/word/2018/wordml/cex" xmlns:w16cid="http://schemas.microsoft.com/office/word/2016/wordml/cid" xmlns:w16="http://schemas.microsoft.com/office/word/2018/wordml" xmlns:w16sdtdh="http://schemas.microsoft.com/office/word/2020/wordml/sdtdatahash" xmlns:w16se="http://schemas.microsoft.com/office/word/2015/wordml/symex" xmlns:wpg="http://schemas.microsoft.com/office/word/2010/wordprocessingGroup" xmlns:wpi="http://schemas.microsoft.com/office/word/2010/wordprocessingInk" xmlns:wne="http://schemas.microsoft.com/office/word/2006/wordml" xmlns:wps="http://schemas.microsoft.com/office/word/2010/wordprocessingShape" mc:Ignorable="w14 w15 w16se w16cid w16 w16cex w16sdtdh wp14">
+<w:hdr xmlns:wpc="http://schemas.microsoft.com/office/word/2010/wordprocessingCanvas" xmlns:cx="http://schemas.microsoft.com/office/drawing/2014/chartex" xmlns:cx1="http://schemas.microsoft.com/office/drawing/2015/9/8/chartex" xmlns:cx2="http://schemas.microsoft.com/office/drawing/2015/10/21/chartex" xmlns:cx3="http://schemas.microsoft.com/office/drawing/2016/5/9/chartex" xmlns:cx4="http://schemas.microsoft.com/office/drawing/2016/5/10/chartex" xmlns:cx5="http://schemas.microsoft.com/office/drawing/2016/5/11/chartex" xmlns:cx6="http://schemas.microsoft.com/office/drawing/2016/5/12/chartex" xmlns:cx7="http://schemas.microsoft.com/office/drawing/2016/5/13/chartex" xmlns:cx8="http://schemas.microsoft.com/office/drawing/2016/5/14/chartex" xmlns:mc="http://schemas.openxmlformats.org/markup-compatibility/2006" xmlns:aink="http://schemas.microsoft.com/office/drawing/2016/ink" xmlns:am3d="http://schemas.microsoft.com/office/drawing/2017/model3d" xmlns:o="urn:schemas-microsoft-com:office:office" xmlns:oel="http://schemas.microsoft.com/office/2019/extlst" xmlns:r="http://schemas.openxmlformats.org/officeDocument/2006/relationships" xmlns:m="http://schemas.openxmlformats.org/officeDocument/2006/math" xmlns:v="urn:schemas-microsoft-com:vml" xmlns:wp14="http://schemas.microsoft.com/office/word/2010/wordprocessingDrawing" xmlns:wp="http://schemas.openxmlformats.org/drawingml/2006/wordprocessingDrawing" xmlns:w10="urn:schemas-microsoft-com:office:word" xmlns:w="http://schemas.openxmlformats.org/wordprocessingml/2006/main" xmlns:w14="http://schemas.microsoft.com/office/word/2010/wordml" xmlns:w15="http://schemas.microsoft.com/office/word/2012/wordml" xmlns:w16cex="http://schemas.microsoft.com/office/word/2018/wordml/cex" xmlns:w16cid="http://schemas.microsoft.com/office/word/2016/wordml/cid" xmlns:w16="http://schemas.microsoft.com/office/word/2018/wordml" xmlns:w16du="http://schemas.microsoft.com/office/word/2023/wordml/word16du" xmlns:w16sdtdh="http://schemas.microsoft.com/office/word/2020/wordml/sdtdatahash" xmlns:w16se="http://schemas.microsoft.com/office/word/2015/wordml/symex" xmlns:wpg="http://schemas.microsoft.com/office/word/2010/wordprocessingGroup" xmlns:wpi="http://schemas.microsoft.com/office/word/2010/wordprocessingInk" xmlns:wne="http://schemas.microsoft.com/office/word/2006/wordml" xmlns:wps="http://schemas.microsoft.com/office/word/2010/wordprocessingShape" mc:Ignorable="w14 w15 w16se w16cid w16 w16cex w16sdtdh w16du wp14">
   <w:p>
     <w:pPr>
       <w:pStyle w:val="Header"/>
@@ -1014,7 +1027,7 @@
 </file>
 
 <file path=word/numbering.xml><?xml version="1.0" encoding="utf-8"?>
-<w:numbering xmlns:wpc="http://schemas.microsoft.com/office/word/2010/wordprocessingCanvas" xmlns:cx="http://schemas.microsoft.com/office/drawing/2014/chartex" xmlns:cx1="http://schemas.microsoft.com/office/drawing/2015/9/8/chartex" xmlns:cx2="http://schemas.microsoft.com/office/drawing/2015/10/21/chartex" xmlns:cx3="http://schemas.microsoft.com/office/drawing/2016/5/9/chartex" xmlns:cx4="http://schemas.microsoft.com/office/drawing/2016/5/10/chartex" xmlns:cx5="http://schemas.microsoft.com/office/drawing/2016/5/11/chartex" xmlns:cx6="http://schemas.microsoft.com/office/drawing/2016/5/12/chartex" xmlns:cx7="http://schemas.microsoft.com/office/drawing/2016/5/13/chartex" xmlns:cx8="http://schemas.microsoft.com/office/drawing/2016/5/14/chartex" xmlns:mc="http://schemas.openxmlformats.org/markup-compatibility/2006" xmlns:aink="http://schemas.microsoft.com/office/drawing/2016/ink" xmlns:am3d="http://schemas.microsoft.com/office/drawing/2017/model3d" xmlns:o="urn:schemas-microsoft-com:office:office" xmlns:oel="http://schemas.microsoft.com/office/2019/extlst" xmlns:r="http://schemas.openxmlformats.org/officeDocument/2006/relationships" xmlns:m="http://schemas.openxmlformats.org/officeDocument/2006/math" xmlns:v="urn:schemas-microsoft-com:vml" xmlns:wp14="http://schemas.microsoft.com/office/word/2010/wordprocessingDrawing" xmlns:wp="http://schemas.openxmlformats.org/drawingml/2006/wordprocessingDrawing" xmlns:w10="urn:schemas-microsoft-com:office:word" xmlns:w="http://schemas.openxmlformats.org/wordprocessingml/2006/main" xmlns:w14="http://schemas.microsoft.com/office/word/2010/wordml" xmlns:w15="http://schemas.microsoft.com/office/word/2012/wordml" xmlns:w16cex="http://schemas.microsoft.com/office/word/2018/wordml/cex" xmlns:w16cid="http://schemas.microsoft.com/office/word/2016/wordml/cid" xmlns:w16="http://schemas.microsoft.com/office/word/2018/wordml" xmlns:w16sdtdh="http://schemas.microsoft.com/office/word/2020/wordml/sdtdatahash" xmlns:w16se="http://schemas.microsoft.com/office/word/2015/wordml/symex" xmlns:wpg="http://schemas.microsoft.com/office/word/2010/wordprocessingGroup" xmlns:wpi="http://schemas.microsoft.com/office/word/2010/wordprocessingInk" xmlns:wne="http://schemas.microsoft.com/office/word/2006/wordml" xmlns:wps="http://schemas.microsoft.com/office/word/2010/wordprocessingShape" mc:Ignorable="w14 w15 w16se w16cid w16 w16cex w16sdtdh wp14">
+<w:numbering xmlns:wpc="http://schemas.microsoft.com/office/word/2010/wordprocessingCanvas" xmlns:cx="http://schemas.microsoft.com/office/drawing/2014/chartex" xmlns:cx1="http://schemas.microsoft.com/office/drawing/2015/9/8/chartex" xmlns:cx2="http://schemas.microsoft.com/office/drawing/2015/10/21/chartex" xmlns:cx3="http://schemas.microsoft.com/office/drawing/2016/5/9/chartex" xmlns:cx4="http://schemas.microsoft.com/office/drawing/2016/5/10/chartex" xmlns:cx5="http://schemas.microsoft.com/office/drawing/2016/5/11/chartex" xmlns:cx6="http://schemas.microsoft.com/office/drawing/2016/5/12/chartex" xmlns:cx7="http://schemas.microsoft.com/office/drawing/2016/5/13/chartex" xmlns:cx8="http://schemas.microsoft.com/office/drawing/2016/5/14/chartex" xmlns:mc="http://schemas.openxmlformats.org/markup-compatibility/2006" xmlns:aink="http://schemas.microsoft.com/office/drawing/2016/ink" xmlns:am3d="http://schemas.microsoft.com/office/drawing/2017/model3d" xmlns:o="urn:schemas-microsoft-com:office:office" xmlns:oel="http://schemas.microsoft.com/office/2019/extlst" xmlns:r="http://schemas.openxmlformats.org/officeDocument/2006/relationships" xmlns:m="http://schemas.openxmlformats.org/officeDocument/2006/math" xmlns:v="urn:schemas-microsoft-com:vml" xmlns:wp14="http://schemas.microsoft.com/office/word/2010/wordprocessingDrawing" xmlns:wp="http://schemas.openxmlformats.org/drawingml/2006/wordprocessingDrawing" xmlns:w10="urn:schemas-microsoft-com:office:word" xmlns:w="http://schemas.openxmlformats.org/wordprocessingml/2006/main" xmlns:w14="http://schemas.microsoft.com/office/word/2010/wordml" xmlns:w15="http://schemas.microsoft.com/office/word/2012/wordml" xmlns:w16cex="http://schemas.microsoft.com/office/word/2018/wordml/cex" xmlns:w16cid="http://schemas.microsoft.com/office/word/2016/wordml/cid" xmlns:w16="http://schemas.microsoft.com/office/word/2018/wordml" xmlns:w16du="http://schemas.microsoft.com/office/word/2023/wordml/word16du" xmlns:w16sdtdh="http://schemas.microsoft.com/office/word/2020/wordml/sdtdatahash" xmlns:w16se="http://schemas.microsoft.com/office/word/2015/wordml/symex" xmlns:wpg="http://schemas.microsoft.com/office/word/2010/wordprocessingGroup" xmlns:wpi="http://schemas.microsoft.com/office/word/2010/wordprocessingInk" xmlns:wne="http://schemas.microsoft.com/office/word/2006/wordml" xmlns:wps="http://schemas.microsoft.com/office/word/2010/wordprocessingShape" mc:Ignorable="w14 w15 w16se w16cid w16 w16cex w16sdtdh w16du wp14">
   <w:abstractNum w:abstractNumId="0" w15:restartNumberingAfterBreak="0">
     <w:nsid w:val="116E4C56"/>
     <w:multiLevelType w:val="hybridMultilevel"/>
@@ -1224,7 +1237,7 @@
 </file>
 
 <file path=word/styles.xml><?xml version="1.0" encoding="utf-8"?>
-<w:styles xmlns:mc="http://schemas.openxmlformats.org/markup-compatibility/2006" xmlns:r="http://schemas.openxmlformats.org/officeDocument/2006/relationships" xmlns:w="http://schemas.openxmlformats.org/wordprocessingml/2006/main" xmlns:w14="http://schemas.microsoft.com/office/word/2010/wordml" xmlns:w15="http://schemas.microsoft.com/office/word/2012/wordml" xmlns:w16cex="http://schemas.microsoft.com/office/word/2018/wordml/cex" xmlns:w16cid="http://schemas.microsoft.com/office/word/2016/wordml/cid" xmlns:w16="http://schemas.microsoft.com/office/word/2018/wordml" xmlns:w16sdtdh="http://schemas.microsoft.com/office/word/2020/wordml/sdtdatahash" xmlns:w16se="http://schemas.microsoft.com/office/word/2015/wordml/symex" mc:Ignorable="w14 w15 w16se w16cid w16 w16cex w16sdtdh">
+<w:styles xmlns:mc="http://schemas.openxmlformats.org/markup-compatibility/2006" xmlns:r="http://schemas.openxmlformats.org/officeDocument/2006/relationships" xmlns:w="http://schemas.openxmlformats.org/wordprocessingml/2006/main" xmlns:w14="http://schemas.microsoft.com/office/word/2010/wordml" xmlns:w15="http://schemas.microsoft.com/office/word/2012/wordml" xmlns:w16cex="http://schemas.microsoft.com/office/word/2018/wordml/cex" xmlns:w16cid="http://schemas.microsoft.com/office/word/2016/wordml/cid" xmlns:w16="http://schemas.microsoft.com/office/word/2018/wordml" xmlns:w16du="http://schemas.microsoft.com/office/word/2023/wordml/word16du" xmlns:w16sdtdh="http://schemas.microsoft.com/office/word/2020/wordml/sdtdatahash" xmlns:w16se="http://schemas.microsoft.com/office/word/2015/wordml/symex" mc:Ignorable="w14 w15 w16se w16cid w16 w16cex w16sdtdh w16du">
   <w:docDefaults>
     <w:rPrDefault>
       <w:rPr>

</xml_diff>